<commit_message>
feat(stage2): add presentation and report for project
</commit_message>
<xml_diff>
--- a/project-group/stage2/report/report.docx
+++ b/project-group/stage2/report/report.docx
@@ -206,7 +206,7 @@
         </w:p>
       </w:sdtContent>
     </w:sdt>
-    <w:bookmarkStart w:id="22" w:name="введение"/>
+    <w:bookmarkStart w:id="25" w:name="введение"/>
     <w:p>
       <w:pPr>
         <w:pStyle w:val="Heading1"/>
@@ -232,25 +232,7 @@
         <w:t xml:space="preserve">На втором этапе группового проекта описывается алгоритм решения задачи моделирования кристаллизации.</w:t>
       </w:r>
     </w:p>
-    <w:p>
-      <w:pPr>
-        <w:pStyle w:val="BodyText"/>
-      </w:pPr>
-      <w:r>
-        <w:rPr>
-          <w:b/>
-          <w:bCs/>
-        </w:rPr>
-        <w:t xml:space="preserve">Алгоритм</w:t>
-      </w:r>
-      <w:r>
-        <w:t xml:space="preserve"> </w:t>
-      </w:r>
-      <w:r>
-        <w:t xml:space="preserve">- систематизированная последовательность действий, необходимых для достижения поставленной цели. В контексте научных исследований алгоритмы важны не только для повышения эффективности вычислений, но и для обеспечения воспроизводимости результатов, что является фундаментальным требованием научного метода.</w:t>
-      </w:r>
-    </w:p>
-    <w:bookmarkStart w:id="20" w:name="цели"/>
+    <w:bookmarkStart w:id="20" w:name="актуальность"/>
     <w:p>
       <w:pPr>
         <w:pStyle w:val="Heading2"/>
@@ -265,7 +247,7 @@
         <w:tab/>
       </w:r>
       <w:r>
-        <w:t xml:space="preserve">Цели</w:t>
+        <w:t xml:space="preserve">Актуальность</w:t>
       </w:r>
     </w:p>
     <w:p>
@@ -273,11 +255,11 @@
         <w:pStyle w:val="FirstParagraph"/>
       </w:pPr>
       <w:r>
-        <w:t xml:space="preserve">Описать алгоритм решения задачи моделирования роста дендритов.</w:t>
+        <w:t xml:space="preserve">Появление дендритов играет ключевую роль в металлургии и литейном производстве, особенно при затвердевании металлов и сплавов, поскольку микроструктура образующихся дендритов во многом определяет механические, электрические и термические свойства получаемых материалов. Изучение их характеристик важно не только для теоретического понимания процессов кристаллизации, но и для практики, для совершенствования технологий производства современных материалов с заданными свойствами.</w:t>
       </w:r>
     </w:p>
     <w:bookmarkEnd w:id="20"/>
-    <w:bookmarkStart w:id="21" w:name="задачи"/>
+    <w:bookmarkStart w:id="21" w:name="объект-исследования"/>
     <w:p>
       <w:pPr>
         <w:pStyle w:val="Heading2"/>
@@ -292,79 +274,7 @@
         <w:tab/>
       </w:r>
       <w:r>
-        <w:t xml:space="preserve">Задачи</w:t>
-      </w:r>
-    </w:p>
-    <w:p>
-      <w:pPr>
-        <w:pStyle w:val="FirstParagraph"/>
-      </w:pPr>
-      <w:r>
-        <w:t xml:space="preserve">Описать алгоритм решения задачи моделирования роста дендритов.</w:t>
-      </w:r>
-    </w:p>
-    <w:bookmarkEnd w:id="21"/>
-    <w:bookmarkEnd w:id="22"/>
-    <w:bookmarkStart w:id="70" w:name="алгоритмы"/>
-    <w:p>
-      <w:pPr>
-        <w:pStyle w:val="Heading1"/>
-      </w:pPr>
-      <w:r>
-        <w:rPr>
-          <w:rStyle w:val="SectionNumber"/>
-        </w:rPr>
-        <w:t xml:space="preserve">2</w:t>
-      </w:r>
-      <w:r>
-        <w:tab/>
-      </w:r>
-      <w:r>
-        <w:t xml:space="preserve">Алгоритмы</w:t>
-      </w:r>
-    </w:p>
-    <w:bookmarkStart w:id="28" w:name="шаг-1-описание-алгоритма"/>
-    <w:p>
-      <w:pPr>
-        <w:pStyle w:val="Heading2"/>
-      </w:pPr>
-      <w:r>
-        <w:rPr>
-          <w:rStyle w:val="SectionNumber"/>
-        </w:rPr>
-        <w:t xml:space="preserve">2.1</w:t>
-      </w:r>
-      <w:r>
-        <w:tab/>
-      </w:r>
-      <w:r>
-        <w:t xml:space="preserve">Шаг 1: Описание алгоритма</w:t>
-      </w:r>
-    </w:p>
-    <w:p>
-      <w:pPr>
-        <w:pStyle w:val="FirstParagraph"/>
-      </w:pPr>
-      <w:r>
-        <w:t xml:space="preserve">На первом этапе задается начальное состояние системы, которое включает в себя все необходимые физические параметры материала и граничные условия для симуляции. Особое внимание уделяется корректности задания исходных данных, так как от этого зависит достоверность всего процесса моделирования.</w:t>
-      </w:r>
-    </w:p>
-    <w:bookmarkStart w:id="26" w:name="физические-свойства-вещества"/>
-    <w:p>
-      <w:pPr>
-        <w:pStyle w:val="Heading3"/>
-      </w:pPr>
-      <w:r>
-        <w:rPr>
-          <w:rStyle w:val="SectionNumber"/>
-        </w:rPr>
-        <w:t xml:space="preserve">2.1.1</w:t>
-      </w:r>
-      <w:r>
-        <w:tab/>
-      </w:r>
-      <w:r>
-        <w:t xml:space="preserve">Физические свойства вещества:</w:t>
+        <w:t xml:space="preserve">Объект исследования</w:t>
       </w:r>
     </w:p>
     <w:p>
@@ -376,6 +286,199 @@
         </w:numPr>
       </w:pPr>
       <w:r>
+        <w:t xml:space="preserve">Дендриты,</w:t>
+      </w:r>
+    </w:p>
+    <w:p>
+      <w:pPr>
+        <w:pStyle w:val="Compact"/>
+        <w:numPr>
+          <w:ilvl w:val="0"/>
+          <w:numId w:val="1001"/>
+        </w:numPr>
+      </w:pPr>
+      <w:r>
+        <w:t xml:space="preserve">Кристаллические дендриты</w:t>
+      </w:r>
+    </w:p>
+    <w:bookmarkEnd w:id="21"/>
+    <w:bookmarkStart w:id="22" w:name="цели"/>
+    <w:p>
+      <w:pPr>
+        <w:pStyle w:val="Heading2"/>
+      </w:pPr>
+      <w:r>
+        <w:rPr>
+          <w:rStyle w:val="SectionNumber"/>
+        </w:rPr>
+        <w:t xml:space="preserve">1.3</w:t>
+      </w:r>
+      <w:r>
+        <w:tab/>
+      </w:r>
+      <w:r>
+        <w:t xml:space="preserve">Цели</w:t>
+      </w:r>
+    </w:p>
+    <w:p>
+      <w:pPr>
+        <w:pStyle w:val="FirstParagraph"/>
+      </w:pPr>
+      <w:r>
+        <w:t xml:space="preserve">Описать алгоритм решения задачи моделирования роста дендритов.</w:t>
+      </w:r>
+    </w:p>
+    <w:bookmarkEnd w:id="22"/>
+    <w:bookmarkStart w:id="23" w:name="задачи"/>
+    <w:p>
+      <w:pPr>
+        <w:pStyle w:val="Heading2"/>
+      </w:pPr>
+      <w:r>
+        <w:rPr>
+          <w:rStyle w:val="SectionNumber"/>
+        </w:rPr>
+        <w:t xml:space="preserve">1.4</w:t>
+      </w:r>
+      <w:r>
+        <w:tab/>
+      </w:r>
+      <w:r>
+        <w:t xml:space="preserve">Задачи</w:t>
+      </w:r>
+    </w:p>
+    <w:p>
+      <w:pPr>
+        <w:pStyle w:val="Compact"/>
+        <w:numPr>
+          <w:ilvl w:val="0"/>
+          <w:numId w:val="1002"/>
+        </w:numPr>
+      </w:pPr>
+      <w:r>
+        <w:t xml:space="preserve">Рассмотреть алгоритм построения модели роста дендритов.</w:t>
+      </w:r>
+    </w:p>
+    <w:p>
+      <w:pPr>
+        <w:pStyle w:val="Compact"/>
+        <w:numPr>
+          <w:ilvl w:val="0"/>
+          <w:numId w:val="1002"/>
+        </w:numPr>
+      </w:pPr>
+      <w:r>
+        <w:t xml:space="preserve">Описать основные этапы алгоритма</w:t>
+      </w:r>
+    </w:p>
+    <w:bookmarkEnd w:id="23"/>
+    <w:bookmarkStart w:id="24" w:name="определения"/>
+    <w:p>
+      <w:pPr>
+        <w:pStyle w:val="Heading2"/>
+      </w:pPr>
+      <w:r>
+        <w:rPr>
+          <w:rStyle w:val="SectionNumber"/>
+        </w:rPr>
+        <w:t xml:space="preserve">1.5</w:t>
+      </w:r>
+      <w:r>
+        <w:tab/>
+      </w:r>
+      <w:r>
+        <w:t xml:space="preserve">Определения</w:t>
+      </w:r>
+    </w:p>
+    <w:p>
+      <w:pPr>
+        <w:pStyle w:val="FirstParagraph"/>
+      </w:pPr>
+      <w:r>
+        <w:t xml:space="preserve">Дендрит - это кристалл, который развивается с типичной формой разветвления, напоминающей фрактал. В металлах они образуются в процессе кристаллизации из переохлажденного расплава.</w:t>
+      </w:r>
+    </w:p>
+    <w:p>
+      <w:pPr>
+        <w:pStyle w:val="BodyText"/>
+      </w:pPr>
+      <w:r>
+        <w:t xml:space="preserve">Алгоритм - систематизированная последовательность действий, необходимых для достижения поставленной цели. В контексте научных исследований алгоритмы важны не только для повышения эффективности вычислений, но и для обеспечения воспроизводимости результатов, что является фундаментальным требованием научного метода.</w:t>
+      </w:r>
+    </w:p>
+    <w:bookmarkEnd w:id="24"/>
+    <w:bookmarkEnd w:id="25"/>
+    <w:bookmarkStart w:id="73" w:name="алгоритм"/>
+    <w:p>
+      <w:pPr>
+        <w:pStyle w:val="Heading1"/>
+      </w:pPr>
+      <w:r>
+        <w:rPr>
+          <w:rStyle w:val="SectionNumber"/>
+        </w:rPr>
+        <w:t xml:space="preserve">2</w:t>
+      </w:r>
+      <w:r>
+        <w:tab/>
+      </w:r>
+      <w:r>
+        <w:t xml:space="preserve">Алгоритм</w:t>
+      </w:r>
+    </w:p>
+    <w:bookmarkStart w:id="31" w:name="шаг-1-задание-параметров"/>
+    <w:p>
+      <w:pPr>
+        <w:pStyle w:val="Heading2"/>
+      </w:pPr>
+      <w:r>
+        <w:rPr>
+          <w:rStyle w:val="SectionNumber"/>
+        </w:rPr>
+        <w:t xml:space="preserve">2.1</w:t>
+      </w:r>
+      <w:r>
+        <w:tab/>
+      </w:r>
+      <w:r>
+        <w:t xml:space="preserve">Шаг 1: Задание параметров</w:t>
+      </w:r>
+    </w:p>
+    <w:p>
+      <w:pPr>
+        <w:pStyle w:val="FirstParagraph"/>
+      </w:pPr>
+      <w:r>
+        <w:t xml:space="preserve">На первом этапе задается начальное состояние системы, которое включает в себя все необходимые физические параметры материала и граничные условия для симуляции. Особое внимание уделяется корректности задания исходных данных, так как от этого зависит достоверность всего процесса моделирования.</w:t>
+      </w:r>
+    </w:p>
+    <w:bookmarkStart w:id="29" w:name="физические-свойства-вещества"/>
+    <w:p>
+      <w:pPr>
+        <w:pStyle w:val="Heading3"/>
+      </w:pPr>
+      <w:r>
+        <w:rPr>
+          <w:rStyle w:val="SectionNumber"/>
+        </w:rPr>
+        <w:t xml:space="preserve">2.1.1</w:t>
+      </w:r>
+      <w:r>
+        <w:tab/>
+      </w:r>
+      <w:r>
+        <w:t xml:space="preserve">Физические свойства вещества:</w:t>
+      </w:r>
+    </w:p>
+    <w:p>
+      <w:pPr>
+        <w:pStyle w:val="Compact"/>
+        <w:numPr>
+          <w:ilvl w:val="0"/>
+          <w:numId w:val="1003"/>
+        </w:numPr>
+      </w:pPr>
+      <w:r>
         <w:t xml:space="preserve">Плотность</w:t>
       </w:r>
       <w:r>
@@ -395,7 +498,7 @@
         <w:pStyle w:val="Compact"/>
         <w:numPr>
           <w:ilvl w:val="0"/>
-          <w:numId w:val="1001"/>
+          <w:numId w:val="1003"/>
         </w:numPr>
       </w:pPr>
       <w:r>
@@ -404,12 +507,11 @@
       <w:r>
         <w:t xml:space="preserve"> </w:t>
       </w:r>
-      <w:r>
-        <w:rPr>
-          <w:rStyle w:val="VerbatimChar"/>
-        </w:rPr>
-        <w:t xml:space="preserve">L</w:t>
-      </w:r>
+      <m:oMath>
+        <m:r>
+          <m:t>L</m:t>
+        </m:r>
+      </m:oMath>
       <w:r>
         <w:t xml:space="preserve">: Характеризует энергию, необходимую для перехода вещества из твердой фазы в жидкую без изменения температуры.</w:t>
       </w:r>
@@ -419,7 +521,7 @@
         <w:pStyle w:val="Compact"/>
         <w:numPr>
           <w:ilvl w:val="0"/>
-          <w:numId w:val="1001"/>
+          <w:numId w:val="1003"/>
         </w:numPr>
       </w:pPr>
       <w:r>
@@ -445,7 +547,7 @@
         <w:pStyle w:val="Compact"/>
         <w:numPr>
           <w:ilvl w:val="0"/>
-          <w:numId w:val="1001"/>
+          <w:numId w:val="1003"/>
         </w:numPr>
       </w:pPr>
       <w:r>
@@ -468,7 +570,7 @@
         <w:pStyle w:val="Compact"/>
         <w:numPr>
           <w:ilvl w:val="0"/>
-          <w:numId w:val="1001"/>
+          <w:numId w:val="1003"/>
         </w:numPr>
       </w:pPr>
       <w:r>
@@ -506,7 +608,7 @@
         <w:pStyle w:val="Compact"/>
         <w:numPr>
           <w:ilvl w:val="0"/>
-          <w:numId w:val="1001"/>
+          <w:numId w:val="1003"/>
         </w:numPr>
       </w:pPr>
       <w:r>
@@ -529,23 +631,11 @@
         <w:pStyle w:val="Compact"/>
         <w:numPr>
           <w:ilvl w:val="0"/>
-          <w:numId w:val="1001"/>
+          <w:numId w:val="1003"/>
         </w:numPr>
       </w:pPr>
       <w:r>
-        <w:t xml:space="preserve">Параметры</w:t>
-      </w:r>
-      <w:r>
-        <w:t xml:space="preserve"> </w:t>
-      </w:r>
-      <w:r>
-        <w:rPr>
-          <w:rStyle w:val="VerbatimChar"/>
-        </w:rPr>
-        <w:t xml:space="preserve">анизотропии</w:t>
-      </w:r>
-      <w:r>
-        <w:t xml:space="preserve">: определяют направление преимущественного роста</w:t>
+        <w:t xml:space="preserve">Параметры анизотропии: определяют направление преимущественного роста</w:t>
       </w:r>
       <w:r>
         <w:t xml:space="preserve"> </w:t>
@@ -566,18 +656,18 @@
           <wp:inline>
             <wp:extent cx="4267200" cy="3202590"/>
             <wp:effectExtent b="0" l="0" r="0" t="0"/>
-            <wp:docPr descr="Физические свойства вещества на примере Гафния" title="" id="24" name="Picture"/>
+            <wp:docPr descr="Физические свойства вещества на примере Гафния" title="" id="27" name="Picture"/>
             <a:graphic>
               <a:graphicData uri="http://schemas.openxmlformats.org/drawingml/2006/picture">
                 <pic:pic>
                   <pic:nvPicPr>
-                    <pic:cNvPr descr="image/2.png" id="25" name="Picture"/>
+                    <pic:cNvPr descr="image/2.png" id="28" name="Picture"/>
                     <pic:cNvPicPr>
                       <a:picLocks noChangeArrowheads="1" noChangeAspect="1"/>
                     </pic:cNvPicPr>
                   </pic:nvPicPr>
                   <pic:blipFill>
-                    <a:blip r:embed="rId23"/>
+                    <a:blip r:embed="rId26"/>
                     <a:stretch>
                       <a:fillRect/>
                     </a:stretch>
@@ -612,8 +702,8 @@
         <w:t xml:space="preserve">Рис. 1: Физические свойства вещества на примере Гафния</w:t>
       </w:r>
     </w:p>
-    <w:bookmarkEnd w:id="26"/>
-    <w:bookmarkStart w:id="27" w:name="начальные-условия"/>
+    <w:bookmarkEnd w:id="29"/>
+    <w:bookmarkStart w:id="30" w:name="начальные-условия"/>
     <w:p>
       <w:pPr>
         <w:pStyle w:val="Heading3"/>
@@ -636,7 +726,7 @@
         <w:pStyle w:val="Compact"/>
         <w:numPr>
           <w:ilvl w:val="0"/>
-          <w:numId w:val="1002"/>
+          <w:numId w:val="1004"/>
         </w:numPr>
       </w:pPr>
       <w:r>
@@ -677,7 +767,7 @@
         <w:pStyle w:val="Compact"/>
         <w:numPr>
           <w:ilvl w:val="0"/>
-          <w:numId w:val="1002"/>
+          <w:numId w:val="1004"/>
         </w:numPr>
       </w:pPr>
       <w:r>
@@ -782,7 +872,7 @@
         <w:pStyle w:val="Compact"/>
         <w:numPr>
           <w:ilvl w:val="0"/>
-          <w:numId w:val="1002"/>
+          <w:numId w:val="1004"/>
         </w:numPr>
       </w:pPr>
       <w:r>
@@ -794,7 +884,7 @@
         <w:pStyle w:val="Compact"/>
         <w:numPr>
           <w:ilvl w:val="0"/>
-          <w:numId w:val="1002"/>
+          <w:numId w:val="1004"/>
         </w:numPr>
       </w:pPr>
       <w:r>
@@ -807,9 +897,9 @@
         <w:t xml:space="preserve">[2]</w:t>
       </w:r>
     </w:p>
-    <w:bookmarkEnd w:id="27"/>
-    <w:bookmarkEnd w:id="28"/>
-    <w:bookmarkStart w:id="34" w:name="шаг-2-настройка-симуляционной-сетки"/>
+    <w:bookmarkEnd w:id="30"/>
+    <w:bookmarkEnd w:id="31"/>
+    <w:bookmarkStart w:id="37" w:name="шаг-2-настройка-симуляционной-сетки"/>
     <w:p>
       <w:pPr>
         <w:pStyle w:val="Heading2"/>
@@ -835,7 +925,7 @@
         <w:t xml:space="preserve">На втором шаге создается расчетная сетка для моделирования роста дендритов. Этап состоит из подготовки сетки и начальной конфигурации затравки кристаллизации.</w:t>
       </w:r>
     </w:p>
-    <w:bookmarkStart w:id="29" w:name="создание-симуляционной-сетки"/>
+    <w:bookmarkStart w:id="32" w:name="создание-симуляционной-сетки"/>
     <w:p>
       <w:pPr>
         <w:pStyle w:val="Heading3"/>
@@ -858,7 +948,7 @@
         <w:pStyle w:val="Compact"/>
         <w:numPr>
           <w:ilvl w:val="0"/>
-          <w:numId w:val="1003"/>
+          <w:numId w:val="1005"/>
         </w:numPr>
       </w:pPr>
       <w:r>
@@ -896,7 +986,7 @@
         <w:pStyle w:val="Compact"/>
         <w:numPr>
           <w:ilvl w:val="0"/>
-          <w:numId w:val="1003"/>
+          <w:numId w:val="1005"/>
         </w:numPr>
       </w:pPr>
       <w:r>
@@ -920,8 +1010,8 @@
         <w:t xml:space="preserve">Расстояние между соседними узлами сетки. Меньший шаг повышает точность, но увеличивает вычислительные затраты.</w:t>
       </w:r>
     </w:p>
-    <w:bookmarkEnd w:id="29"/>
-    <w:bookmarkStart w:id="33" w:name="инициализация-затравки"/>
+    <w:bookmarkEnd w:id="32"/>
+    <w:bookmarkStart w:id="36" w:name="инициализация-затравки"/>
     <w:p>
       <w:pPr>
         <w:pStyle w:val="Heading3"/>
@@ -944,7 +1034,7 @@
         <w:pStyle w:val="Compact"/>
         <w:numPr>
           <w:ilvl w:val="0"/>
-          <w:numId w:val="1004"/>
+          <w:numId w:val="1006"/>
         </w:numPr>
       </w:pPr>
       <w:r>
@@ -962,7 +1052,7 @@
         <w:pStyle w:val="Compact"/>
         <w:numPr>
           <w:ilvl w:val="0"/>
-          <w:numId w:val="1004"/>
+          <w:numId w:val="1006"/>
         </w:numPr>
       </w:pPr>
       <w:r>
@@ -993,18 +1083,18 @@
           <wp:inline>
             <wp:extent cx="2111097" cy="1460585"/>
             <wp:effectExtent b="0" l="0" r="0" t="0"/>
-            <wp:docPr descr="Функция двух переменных Ф, заданная на структурированной сетке" title="" id="31" name="Picture"/>
+            <wp:docPr descr="Функция двух переменных Ф, заданная на структурированной сетке" title="" id="34" name="Picture"/>
             <a:graphic>
               <a:graphicData uri="http://schemas.openxmlformats.org/drawingml/2006/picture">
                 <pic:pic>
                   <pic:nvPicPr>
-                    <pic:cNvPr descr="image/1.png" id="32" name="Picture"/>
+                    <pic:cNvPr descr="image/1.png" id="35" name="Picture"/>
                     <pic:cNvPicPr>
                       <a:picLocks noChangeArrowheads="1" noChangeAspect="1"/>
                     </pic:cNvPicPr>
                   </pic:nvPicPr>
                   <pic:blipFill>
-                    <a:blip r:embed="rId30"/>
+                    <a:blip r:embed="rId33"/>
                     <a:stretch>
                       <a:fillRect/>
                     </a:stretch>
@@ -1039,9 +1129,9 @@
         <w:t xml:space="preserve">Рис. 2: Функция двух переменных Ф, заданная на структурированной сетке</w:t>
       </w:r>
     </w:p>
-    <w:bookmarkEnd w:id="33"/>
-    <w:bookmarkEnd w:id="34"/>
-    <w:bookmarkStart w:id="39" w:name="шаг-3-расчет-температурного-поля"/>
+    <w:bookmarkEnd w:id="36"/>
+    <w:bookmarkEnd w:id="37"/>
+    <w:bookmarkStart w:id="42" w:name="шаг-3-расчет-температурного-поля"/>
     <w:p>
       <w:pPr>
         <w:pStyle w:val="Heading2"/>
@@ -1067,7 +1157,7 @@
         <w:t xml:space="preserve">Третий шаг представляет собой моделирование распределения температуры в системе с течением времени. Оно является основой для анализа роста дендритов.</w:t>
       </w:r>
     </w:p>
-    <w:bookmarkStart w:id="36" w:name="применение-уравнения-теплопроводности"/>
+    <w:bookmarkStart w:id="39" w:name="применение-уравнения-теплопроводности"/>
     <w:p>
       <w:pPr>
         <w:pStyle w:val="Heading3"/>
@@ -1090,7 +1180,7 @@
         <w:pStyle w:val="Compact"/>
         <w:numPr>
           <w:ilvl w:val="0"/>
-          <w:numId w:val="1005"/>
+          <w:numId w:val="1007"/>
         </w:numPr>
       </w:pPr>
       <w:r>
@@ -1101,7 +1191,7 @@
       <w:pPr>
         <w:pStyle w:val="FirstParagraph"/>
       </w:pPr>
-      <w:bookmarkStart w:id="35" w:name="eq:eq:tem"/>
+      <w:bookmarkStart w:id="38" w:name="eq:eq:tem"/>
       <m:oMathPara>
         <m:oMathParaPr>
           <m:jc m:val="center"/>
@@ -1194,7 +1284,7 @@
           </m:d>
         </m:oMath>
       </m:oMathPara>
-      <w:bookmarkEnd w:id="35"/>
+      <w:bookmarkEnd w:id="38"/>
     </w:p>
     <w:p>
       <w:pPr>
@@ -1204,8 +1294,8 @@
         <w:t xml:space="preserve">Оно используется для моделирования изменений температуры, учитывает приток тепла в систему, а также его распределение.</w:t>
       </w:r>
     </w:p>
-    <w:bookmarkEnd w:id="36"/>
-    <w:bookmarkStart w:id="37" w:name="численная-реализация-уравнения"/>
+    <w:bookmarkEnd w:id="39"/>
+    <w:bookmarkStart w:id="40" w:name="численная-реализация-уравнения"/>
     <w:p>
       <w:pPr>
         <w:pStyle w:val="Heading3"/>
@@ -1228,7 +1318,7 @@
         <w:pStyle w:val="Compact"/>
         <w:numPr>
           <w:ilvl w:val="0"/>
-          <w:numId w:val="1006"/>
+          <w:numId w:val="1008"/>
         </w:numPr>
       </w:pPr>
       <w:r>
@@ -1240,7 +1330,7 @@
         <w:pStyle w:val="Compact"/>
         <w:numPr>
           <w:ilvl w:val="0"/>
-          <w:numId w:val="1006"/>
+          <w:numId w:val="1008"/>
         </w:numPr>
       </w:pPr>
       <w:r>
@@ -1278,8 +1368,8 @@
         <w:t xml:space="preserve">важен для стабильности и точности расчетов.</w:t>
       </w:r>
     </w:p>
-    <w:bookmarkEnd w:id="37"/>
-    <w:bookmarkStart w:id="38" w:name="шаги-алгоритма"/>
+    <w:bookmarkEnd w:id="40"/>
+    <w:bookmarkStart w:id="41" w:name="шаги-вычисления"/>
     <w:p>
       <w:pPr>
         <w:pStyle w:val="Heading3"/>
@@ -1294,7 +1384,7 @@
         <w:tab/>
       </w:r>
       <w:r>
-        <w:t xml:space="preserve">Шаги алгоритма:</w:t>
+        <w:t xml:space="preserve">Шаги вычисления:</w:t>
       </w:r>
     </w:p>
     <w:p>
@@ -1302,11 +1392,25 @@
         <w:pStyle w:val="Compact"/>
         <w:numPr>
           <w:ilvl w:val="0"/>
-          <w:numId w:val="1007"/>
+          <w:numId w:val="1009"/>
         </w:numPr>
       </w:pPr>
       <w:r>
-        <w:t xml:space="preserve">Вычислить новое распределение температуры на каждом шаге времени t;</w:t>
+        <w:t xml:space="preserve">Вычислить новое распределение температуры на каждом шаге времени</w:t>
+      </w:r>
+      <w:r>
+        <w:t xml:space="preserve"> </w:t>
+      </w:r>
+      <m:oMath>
+        <m:r>
+          <m:t>Δ</m:t>
+        </m:r>
+        <m:r>
+          <m:t>t</m:t>
+        </m:r>
+      </m:oMath>
+      <w:r>
+        <w:t xml:space="preserve">;</w:t>
       </w:r>
     </w:p>
     <w:p>
@@ -1314,7 +1418,7 @@
         <w:pStyle w:val="Compact"/>
         <w:numPr>
           <w:ilvl w:val="0"/>
-          <w:numId w:val="1007"/>
+          <w:numId w:val="1009"/>
         </w:numPr>
       </w:pPr>
       <w:r>
@@ -1323,19 +1427,15 @@
     </w:p>
     <w:p>
       <w:pPr>
-        <w:pStyle w:val="Compact"/>
-        <w:numPr>
-          <w:ilvl w:val="0"/>
-          <w:numId w:val="1007"/>
-        </w:numPr>
+        <w:pStyle w:val="FirstParagraph"/>
       </w:pPr>
       <w:r>
         <w:t xml:space="preserve">Повторять вычисления до достижения стационарного состояния или заданного времени.</w:t>
       </w:r>
     </w:p>
-    <w:bookmarkEnd w:id="38"/>
-    <w:bookmarkEnd w:id="39"/>
-    <w:bookmarkStart w:id="51" w:name="шаг-4-моделирование-роста-дендритов"/>
+    <w:bookmarkEnd w:id="41"/>
+    <w:bookmarkEnd w:id="42"/>
+    <w:bookmarkStart w:id="54" w:name="шаг-4-моделирование-роста-дендритов"/>
     <w:p>
       <w:pPr>
         <w:pStyle w:val="Heading2"/>
@@ -1361,7 +1461,7 @@
         <w:t xml:space="preserve">На четвертом этапе реализуется моделирование роста дендритов, основываясь на рассчитанных температурных полях и соответствующих физических законах.</w:t>
       </w:r>
     </w:p>
-    <w:bookmarkStart w:id="40" w:name="критерий-затвердевания"/>
+    <w:bookmarkStart w:id="43" w:name="критерий-затвердевания"/>
     <w:p>
       <w:pPr>
         <w:pStyle w:val="Heading3"/>
@@ -1385,20 +1485,6 @@
       </w:pPr>
       <w:r>
         <w:t xml:space="preserve">Определить температуру плавления</w:t>
-      </w:r>
-      <w:r>
-        <w:t xml:space="preserve"> </w:t>
-      </w:r>
-      <m:oMath>
-        <m:r>
-          <m:t>T</m:t>
-        </m:r>
-      </m:oMath>
-      <w:r>
-        <w:t xml:space="preserve"> </w:t>
-      </w:r>
-      <w:r>
-        <w:t xml:space="preserve">когда температура в точке падает ниже</w:t>
       </w:r>
       <w:r>
         <w:t xml:space="preserve"> </w:t>
@@ -1418,11 +1504,31 @@
         </m:sSub>
       </m:oMath>
       <w:r>
+        <w:t xml:space="preserve">. Когда температура в точке падает ниже</w:t>
+      </w:r>
+      <w:r>
+        <w:t xml:space="preserve"> </w:t>
+      </w:r>
+      <m:oMath>
+        <m:sSub>
+          <m:e>
+            <m:r>
+              <m:t>T</m:t>
+            </m:r>
+          </m:e>
+          <m:sub>
+            <m:r>
+              <m:t>m</m:t>
+            </m:r>
+          </m:sub>
+        </m:sSub>
+      </m:oMath>
+      <w:r>
         <w:t xml:space="preserve">, она начинает затвердевать.</w:t>
       </w:r>
     </w:p>
-    <w:bookmarkEnd w:id="40"/>
-    <w:bookmarkStart w:id="42" w:name="использование-условия-стефана"/>
+    <w:bookmarkEnd w:id="43"/>
+    <w:bookmarkStart w:id="45" w:name="использование-условия-стефана"/>
     <w:p>
       <w:pPr>
         <w:pStyle w:val="Heading3"/>
@@ -1445,7 +1551,7 @@
         <w:pStyle w:val="Compact"/>
         <w:numPr>
           <w:ilvl w:val="0"/>
-          <w:numId w:val="1008"/>
+          <w:numId w:val="1010"/>
         </w:numPr>
       </w:pPr>
       <w:r>
@@ -1456,7 +1562,7 @@
       <w:pPr>
         <w:pStyle w:val="FirstParagraph"/>
       </w:pPr>
-      <w:bookmarkStart w:id="41" w:name="eq:eq:a"/>
+      <w:bookmarkStart w:id="44" w:name="eq:eq:a"/>
       <m:oMathPara>
         <m:oMathParaPr>
           <m:jc m:val="center"/>
@@ -1572,7 +1678,7 @@
           </m:d>
         </m:oMath>
       </m:oMathPara>
-      <w:bookmarkEnd w:id="41"/>
+      <w:bookmarkEnd w:id="44"/>
     </w:p>
     <w:p>
       <w:pPr>
@@ -1610,8 +1716,8 @@
         <w:t xml:space="preserve">, обновляются положения границы кристаллизации, моделируя расширение твердой фазы.</w:t>
       </w:r>
     </w:p>
-    <w:bookmarkEnd w:id="42"/>
-    <w:bookmarkStart w:id="44" w:name="применение-условия-гиббса-томсона"/>
+    <w:bookmarkEnd w:id="45"/>
+    <w:bookmarkStart w:id="47" w:name="применение-условия-гиббса-томсона"/>
     <w:p>
       <w:pPr>
         <w:pStyle w:val="Heading3"/>
@@ -1634,7 +1740,7 @@
         <w:pStyle w:val="Compact"/>
         <w:numPr>
           <w:ilvl w:val="0"/>
-          <w:numId w:val="1009"/>
+          <w:numId w:val="1011"/>
         </w:numPr>
       </w:pPr>
       <w:r>
@@ -1645,7 +1751,7 @@
       <w:pPr>
         <w:pStyle w:val="FirstParagraph"/>
       </w:pPr>
-      <w:bookmarkStart w:id="43" w:name="eq:eq:b"/>
+      <w:bookmarkStart w:id="46" w:name="eq:eq:b"/>
       <m:oMathPara>
         <m:oMathParaPr>
           <m:jc m:val="center"/>
@@ -1760,7 +1866,7 @@
           </m:d>
         </m:oMath>
       </m:oMathPara>
-      <w:bookmarkEnd w:id="43"/>
+      <w:bookmarkEnd w:id="46"/>
     </w:p>
     <w:p>
       <w:pPr>
@@ -1770,8 +1876,8 @@
         <w:t xml:space="preserve">корректирует температуру плавления на границе кристалла. При этом учитываются влияние поверхностного натяжения и кривизна границы.</w:t>
       </w:r>
     </w:p>
-    <w:bookmarkEnd w:id="44"/>
-    <w:bookmarkStart w:id="45" w:name="обновление-параметров"/>
+    <w:bookmarkEnd w:id="47"/>
+    <w:bookmarkStart w:id="48" w:name="обновление-параметров"/>
     <w:p>
       <w:pPr>
         <w:pStyle w:val="Heading3"/>
@@ -1797,8 +1903,8 @@
         <w:t xml:space="preserve">После каждого этапа роста дендритов температурное поле пересчитывается с учетом теплоты, поглощенной или выделившейся за счет фазового перехода.</w:t>
       </w:r>
     </w:p>
-    <w:bookmarkEnd w:id="45"/>
-    <w:bookmarkStart w:id="50" w:name="определение-фрактальной-размерности"/>
+    <w:bookmarkEnd w:id="48"/>
+    <w:bookmarkStart w:id="53" w:name="определение-фрактальной-размерности"/>
     <w:p>
       <w:pPr>
         <w:pStyle w:val="Heading3"/>
@@ -1848,7 +1954,7 @@
       <w:pPr>
         <w:pStyle w:val="BodyText"/>
       </w:pPr>
-      <w:bookmarkStart w:id="46" w:name="eq:eq:c"/>
+      <w:bookmarkStart w:id="49" w:name="eq:eq:c"/>
       <m:oMathPara>
         <m:oMathParaPr>
           <m:jc m:val="center"/>
@@ -1906,7 +2012,7 @@
           </m:d>
         </m:oMath>
       </m:oMathPara>
-      <w:bookmarkEnd w:id="46"/>
+      <w:bookmarkEnd w:id="49"/>
     </w:p>
     <w:p>
       <w:pPr>
@@ -1967,7 +2073,7 @@
         <w:pStyle w:val="Compact"/>
         <w:numPr>
           <w:ilvl w:val="0"/>
-          <w:numId w:val="1010"/>
+          <w:numId w:val="1012"/>
         </w:numPr>
       </w:pPr>
       <w:r>
@@ -1979,7 +2085,7 @@
         <w:pStyle w:val="Compact"/>
         <w:numPr>
           <w:ilvl w:val="0"/>
-          <w:numId w:val="1010"/>
+          <w:numId w:val="1012"/>
         </w:numPr>
       </w:pPr>
       <w:r>
@@ -2005,7 +2111,7 @@
         <w:pStyle w:val="Compact"/>
         <w:numPr>
           <w:ilvl w:val="0"/>
-          <w:numId w:val="1010"/>
+          <w:numId w:val="1012"/>
         </w:numPr>
       </w:pPr>
       <w:r>
@@ -2117,18 +2223,18 @@
           <wp:inline>
             <wp:extent cx="4267200" cy="2501613"/>
             <wp:effectExtent b="0" l="0" r="0" t="0"/>
-            <wp:docPr descr="Фазовое и температурное поле при росте дендрита" title="" id="48" name="Picture"/>
+            <wp:docPr descr="Фазовое и температурное поле при росте дендрита" title="" id="51" name="Picture"/>
             <a:graphic>
               <a:graphicData uri="http://schemas.openxmlformats.org/drawingml/2006/picture">
                 <pic:pic>
                   <pic:nvPicPr>
-                    <pic:cNvPr descr="image/3.png" id="49" name="Picture"/>
+                    <pic:cNvPr descr="image/3.png" id="52" name="Picture"/>
                     <pic:cNvPicPr>
                       <a:picLocks noChangeArrowheads="1" noChangeAspect="1"/>
                     </pic:cNvPicPr>
                   </pic:nvPicPr>
                   <pic:blipFill>
-                    <a:blip r:embed="rId47"/>
+                    <a:blip r:embed="rId50"/>
                     <a:stretch>
                       <a:fillRect/>
                     </a:stretch>
@@ -2163,9 +2269,9 @@
         <w:t xml:space="preserve">Рис. 3: Фазовое и температурное поле при росте дендрита</w:t>
       </w:r>
     </w:p>
-    <w:bookmarkEnd w:id="50"/>
-    <w:bookmarkEnd w:id="51"/>
-    <w:bookmarkStart w:id="55" w:name="шаг-5-анализ-структуры-дендритов"/>
+    <w:bookmarkEnd w:id="53"/>
+    <w:bookmarkEnd w:id="54"/>
+    <w:bookmarkStart w:id="58" w:name="шаг-5-анализ-структуры-дендритов"/>
     <w:p>
       <w:pPr>
         <w:pStyle w:val="Heading2"/>
@@ -2191,7 +2297,7 @@
         <w:t xml:space="preserve">На данном этапе анализируются сформированные дендритные структуры. Их свойства оцениваются и сравниваются с теоретическими и экспериментальными данными.</w:t>
       </w:r>
     </w:p>
-    <w:bookmarkStart w:id="52" w:name="морфологический-анализ"/>
+    <w:bookmarkStart w:id="55" w:name="морфологический-анализ"/>
     <w:p>
       <w:pPr>
         <w:pStyle w:val="Heading3"/>
@@ -2214,7 +2320,7 @@
         <w:pStyle w:val="Compact"/>
         <w:numPr>
           <w:ilvl w:val="0"/>
-          <w:numId w:val="1011"/>
+          <w:numId w:val="1013"/>
         </w:numPr>
       </w:pPr>
       <w:r>
@@ -2226,7 +2332,7 @@
         <w:pStyle w:val="Compact"/>
         <w:numPr>
           <w:ilvl w:val="0"/>
-          <w:numId w:val="1011"/>
+          <w:numId w:val="1013"/>
         </w:numPr>
       </w:pPr>
       <w:r>
@@ -2238,15 +2344,15 @@
         <w:pStyle w:val="Compact"/>
         <w:numPr>
           <w:ilvl w:val="0"/>
-          <w:numId w:val="1011"/>
+          <w:numId w:val="1013"/>
         </w:numPr>
       </w:pPr>
       <w:r>
         <w:t xml:space="preserve">Спектральный анализ исследует пространственные частоты структуры, выявляя повторяющиеся паттерны и масштаб особенностей дендритов. Это помогает оценить регулярность ветвления и общую организацию формы.</w:t>
       </w:r>
     </w:p>
-    <w:bookmarkEnd w:id="52"/>
-    <w:bookmarkStart w:id="53" w:name="корреляционный-анализ"/>
+    <w:bookmarkEnd w:id="55"/>
+    <w:bookmarkStart w:id="56" w:name="корреляционный-анализ"/>
     <w:p>
       <w:pPr>
         <w:pStyle w:val="Heading3"/>
@@ -2272,8 +2378,8 @@
         <w:t xml:space="preserve">Оценивает связь между параметрами (например, температурой и скоростью роста), чтобы количественно определить, как условия моделирования влияют на морфологию дендритов.</w:t>
       </w:r>
     </w:p>
-    <w:bookmarkEnd w:id="53"/>
-    <w:bookmarkStart w:id="54" w:name="X33adcac0cce2e85c32a2370a0213ab315c54cdf"/>
+    <w:bookmarkEnd w:id="56"/>
+    <w:bookmarkStart w:id="57" w:name="X33adcac0cce2e85c32a2370a0213ab315c54cdf"/>
     <w:p>
       <w:pPr>
         <w:pStyle w:val="Heading3"/>
@@ -2312,7 +2418,7 @@
         <w:pStyle w:val="Compact"/>
         <w:numPr>
           <w:ilvl w:val="0"/>
-          <w:numId w:val="1012"/>
+          <w:numId w:val="1014"/>
         </w:numPr>
       </w:pPr>
       <w:r>
@@ -2446,7 +2552,7 @@
         <w:pStyle w:val="Compact"/>
         <w:numPr>
           <w:ilvl w:val="0"/>
-          <w:numId w:val="1013"/>
+          <w:numId w:val="1015"/>
         </w:numPr>
       </w:pPr>
       <w:r>
@@ -2458,7 +2564,7 @@
         <w:pStyle w:val="Compact"/>
         <w:numPr>
           <w:ilvl w:val="0"/>
-          <w:numId w:val="1013"/>
+          <w:numId w:val="1015"/>
         </w:numPr>
       </w:pPr>
       <w:r>
@@ -2470,16 +2576,16 @@
         <w:pStyle w:val="Compact"/>
         <w:numPr>
           <w:ilvl w:val="0"/>
-          <w:numId w:val="1013"/>
+          <w:numId w:val="1015"/>
         </w:numPr>
       </w:pPr>
       <w:r>
         <w:t xml:space="preserve">Фрактальную размерность образованных структур.</w:t>
       </w:r>
     </w:p>
-    <w:bookmarkEnd w:id="54"/>
-    <w:bookmarkEnd w:id="55"/>
-    <w:bookmarkStart w:id="69" w:name="шаг-6-визуализация-процесса"/>
+    <w:bookmarkEnd w:id="57"/>
+    <w:bookmarkEnd w:id="58"/>
+    <w:bookmarkStart w:id="72" w:name="шаг-6-визуализация-процесса"/>
     <w:p>
       <w:pPr>
         <w:pStyle w:val="Heading2"/>
@@ -2505,7 +2611,7 @@
         <w:t xml:space="preserve">Шестой этап алгоритма представляет собой визуализацию роста дендритов.</w:t>
       </w:r>
     </w:p>
-    <w:bookmarkStart w:id="68" w:name="визуализация-роста-дендритов"/>
+    <w:bookmarkStart w:id="71" w:name="визуализация-роста-дендритов"/>
     <w:p>
       <w:pPr>
         <w:pStyle w:val="Heading3"/>
@@ -2525,14 +2631,10 @@
     </w:p>
     <w:p>
       <w:pPr>
-        <w:pStyle w:val="Compact"/>
-        <w:numPr>
-          <w:ilvl w:val="0"/>
-          <w:numId w:val="1014"/>
-        </w:numPr>
-      </w:pPr>
-      <w:r>
-        <w:t xml:space="preserve">Применение графических средств для генерации изображений и анимации, иллюстрирующих этапы формирования дендритов и их окончательную конфигурацию (рис. 4)</w:t>
+        <w:pStyle w:val="FirstParagraph"/>
+      </w:pPr>
+      <w:r>
+        <w:t xml:space="preserve">Используются графические средства для генерации изображений и анимации, иллюстрирующих этапы формирования дендритов и их окончательную конфигурацию (рис. 4)</w:t>
       </w:r>
       <w:r>
         <w:t xml:space="preserve"> </w:t>
@@ -2553,18 +2655,18 @@
           <wp:inline>
             <wp:extent cx="4267200" cy="1314245"/>
             <wp:effectExtent b="0" l="0" r="0" t="0"/>
-            <wp:docPr descr="Симуляция роста дендрита[6]" title="" id="57" name="Picture"/>
+            <wp:docPr descr="Симуляция роста дендрита[6]" title="" id="60" name="Picture"/>
             <a:graphic>
               <a:graphicData uri="http://schemas.openxmlformats.org/drawingml/2006/picture">
                 <pic:pic>
                   <pic:nvPicPr>
-                    <pic:cNvPr descr="image/8.png" id="58" name="Picture"/>
+                    <pic:cNvPr descr="image/8.png" id="61" name="Picture"/>
                     <pic:cNvPicPr>
                       <a:picLocks noChangeArrowheads="1" noChangeAspect="1"/>
                     </pic:cNvPicPr>
                   </pic:nvPicPr>
                   <pic:blipFill>
-                    <a:blip r:embed="rId56"/>
+                    <a:blip r:embed="rId59"/>
                     <a:stretch>
                       <a:fillRect/>
                     </a:stretch>
@@ -2607,7 +2709,7 @@
         <w:pStyle w:val="Compact"/>
         <w:numPr>
           <w:ilvl w:val="0"/>
-          <w:numId w:val="1015"/>
+          <w:numId w:val="1016"/>
         </w:numPr>
       </w:pPr>
       <w:r>
@@ -2623,18 +2725,18 @@
           <wp:inline>
             <wp:extent cx="2133600" cy="2114181"/>
             <wp:effectExtent b="0" l="0" r="0" t="0"/>
-            <wp:docPr descr="Рост дендрита" title="" id="60" name="Picture"/>
+            <wp:docPr descr="Рост дендрита" title="" id="63" name="Picture"/>
             <a:graphic>
               <a:graphicData uri="http://schemas.openxmlformats.org/drawingml/2006/picture">
                 <pic:pic>
                   <pic:nvPicPr>
-                    <pic:cNvPr descr="image/5.png" id="61" name="Picture"/>
+                    <pic:cNvPr descr="image/5.png" id="64" name="Picture"/>
                     <pic:cNvPicPr>
                       <a:picLocks noChangeArrowheads="1" noChangeAspect="1"/>
                     </pic:cNvPicPr>
                   </pic:nvPicPr>
                   <pic:blipFill>
-                    <a:blip r:embed="rId59"/>
+                    <a:blip r:embed="rId62"/>
                     <a:stretch>
                       <a:fillRect/>
                     </a:stretch>
@@ -2678,18 +2780,18 @@
           <wp:inline>
             <wp:extent cx="2133600" cy="2136052"/>
             <wp:effectExtent b="0" l="0" r="0" t="0"/>
-            <wp:docPr descr="Рост дендрита" title="" id="63" name="Picture"/>
+            <wp:docPr descr="Рост дендрита" title="" id="66" name="Picture"/>
             <a:graphic>
               <a:graphicData uri="http://schemas.openxmlformats.org/drawingml/2006/picture">
                 <pic:pic>
                   <pic:nvPicPr>
-                    <pic:cNvPr descr="image/6.png" id="64" name="Picture"/>
+                    <pic:cNvPr descr="image/6.png" id="67" name="Picture"/>
                     <pic:cNvPicPr>
                       <a:picLocks noChangeArrowheads="1" noChangeAspect="1"/>
                     </pic:cNvPicPr>
                   </pic:nvPicPr>
                   <pic:blipFill>
-                    <a:blip r:embed="rId62"/>
+                    <a:blip r:embed="rId65"/>
                     <a:stretch>
                       <a:fillRect/>
                     </a:stretch>
@@ -2733,18 +2835,18 @@
           <wp:inline>
             <wp:extent cx="2133600" cy="2106716"/>
             <wp:effectExtent b="0" l="0" r="0" t="0"/>
-            <wp:docPr descr="Рост дендрита" title="" id="66" name="Picture"/>
+            <wp:docPr descr="Рост дендрита" title="" id="69" name="Picture"/>
             <a:graphic>
               <a:graphicData uri="http://schemas.openxmlformats.org/drawingml/2006/picture">
                 <pic:pic>
                   <pic:nvPicPr>
-                    <pic:cNvPr descr="image/7.png" id="67" name="Picture"/>
+                    <pic:cNvPr descr="image/7.png" id="70" name="Picture"/>
                     <pic:cNvPicPr>
                       <a:picLocks noChangeArrowheads="1" noChangeAspect="1"/>
                     </pic:cNvPicPr>
                   </pic:nvPicPr>
                   <pic:blipFill>
-                    <a:blip r:embed="rId65"/>
+                    <a:blip r:embed="rId68"/>
                     <a:stretch>
                       <a:fillRect/>
                     </a:stretch>
@@ -2779,10 +2881,10 @@
         <w:t xml:space="preserve">Рис. 7: Рост дендрита</w:t>
       </w:r>
     </w:p>
-    <w:bookmarkEnd w:id="68"/>
-    <w:bookmarkEnd w:id="69"/>
-    <w:bookmarkEnd w:id="70"/>
-    <w:bookmarkStart w:id="71" w:name="вывод"/>
+    <w:bookmarkEnd w:id="71"/>
+    <w:bookmarkEnd w:id="72"/>
+    <w:bookmarkEnd w:id="73"/>
+    <w:bookmarkStart w:id="74" w:name="вывод"/>
     <w:p>
       <w:pPr>
         <w:pStyle w:val="Heading1"/>
@@ -2808,16 +2910,8 @@
         <w:t xml:space="preserve">Во втором этапе группового проекта был описан процесс создания алгоритма для моделирования роста дендритов, включающий все ключевые этапы: от задания начальных параметров и настройки расчетной сетки до моделирования процесса роста и детального анализа полученных структур.</w:t>
       </w:r>
     </w:p>
-    <w:p>
-      <w:pPr>
-        <w:pStyle w:val="BodyText"/>
-      </w:pPr>
-      <w:r>
-        <w:t xml:space="preserve">Использование алгоритмов позволяет решать задачи более эффективно и точно, каждый этап вносит важный вклад в формирование целостного понимания исследуемого явления.</w:t>
-      </w:r>
-    </w:p>
-    <w:bookmarkEnd w:id="71"/>
-    <w:bookmarkStart w:id="84" w:name="список-литературы"/>
+    <w:bookmarkEnd w:id="74"/>
+    <w:bookmarkStart w:id="87" w:name="список-литературы"/>
     <w:p>
       <w:pPr>
         <w:pStyle w:val="Heading1"/>
@@ -2826,8 +2920,8 @@
         <w:t xml:space="preserve">Список литературы</w:t>
       </w:r>
     </w:p>
-    <w:bookmarkStart w:id="83" w:name="refs"/>
-    <w:bookmarkStart w:id="73" w:name="ref-phy:bash"/>
+    <w:bookmarkStart w:id="86" w:name="refs"/>
+    <w:bookmarkStart w:id="76" w:name="ref-phy:bash"/>
     <w:p>
       <w:pPr>
         <w:pStyle w:val="Bibliography"/>
@@ -2847,7 +2941,7 @@
       <w:r>
         <w:t xml:space="preserve"> </w:t>
       </w:r>
-      <w:hyperlink r:id="rId72">
+      <w:hyperlink r:id="rId75">
         <w:r>
           <w:rPr>
             <w:rStyle w:val="Hyperlink"/>
@@ -2859,8 +2953,8 @@
         <w:t xml:space="preserve">.</w:t>
       </w:r>
     </w:p>
-    <w:bookmarkEnd w:id="73"/>
-    <w:bookmarkStart w:id="74" w:name="ref-medvedev:bash"/>
+    <w:bookmarkEnd w:id="76"/>
+    <w:bookmarkStart w:id="77" w:name="ref-medvedev:bash"/>
     <w:p>
       <w:pPr>
         <w:pStyle w:val="Bibliography"/>
@@ -2887,8 +2981,8 @@
         <w:t xml:space="preserve">. Новосибирск: Новосиб. гос. ун-т., 2010. 101 с.</w:t>
       </w:r>
     </w:p>
-    <w:bookmarkEnd w:id="74"/>
-    <w:bookmarkStart w:id="76" w:name="ref-wiki:bash"/>
+    <w:bookmarkEnd w:id="77"/>
+    <w:bookmarkStart w:id="79" w:name="ref-wiki:bash"/>
     <w:p>
       <w:pPr>
         <w:pStyle w:val="Bibliography"/>
@@ -2908,7 +3002,7 @@
       <w:r>
         <w:t xml:space="preserve"> </w:t>
       </w:r>
-      <w:hyperlink r:id="rId75">
+      <w:hyperlink r:id="rId78">
         <w:r>
           <w:rPr>
             <w:rStyle w:val="Hyperlink"/>
@@ -2920,8 +3014,8 @@
         <w:t xml:space="preserve">.</w:t>
       </w:r>
     </w:p>
-    <w:bookmarkEnd w:id="76"/>
-    <w:bookmarkStart w:id="78" w:name="ref-nano:bash"/>
+    <w:bookmarkEnd w:id="79"/>
+    <w:bookmarkStart w:id="81" w:name="ref-nano:bash"/>
     <w:p>
       <w:pPr>
         <w:pStyle w:val="Bibliography"/>
@@ -2941,7 +3035,7 @@
       <w:r>
         <w:t xml:space="preserve"> </w:t>
       </w:r>
-      <w:hyperlink r:id="rId77">
+      <w:hyperlink r:id="rId80">
         <w:r>
           <w:rPr>
             <w:rStyle w:val="Hyperlink"/>
@@ -2953,8 +3047,8 @@
         <w:t xml:space="preserve">.</w:t>
       </w:r>
     </w:p>
-    <w:bookmarkEnd w:id="78"/>
-    <w:bookmarkStart w:id="80" w:name="ref-gif:bash"/>
+    <w:bookmarkEnd w:id="81"/>
+    <w:bookmarkStart w:id="83" w:name="ref-gif:bash"/>
     <w:p>
       <w:pPr>
         <w:pStyle w:val="Bibliography"/>
@@ -2974,26 +3068,20 @@
       <w:r>
         <w:t xml:space="preserve"> </w:t>
       </w:r>
-      <w:hyperlink r:id="rId79">
+      <w:hyperlink r:id="rId82">
         <w:r>
           <w:rPr>
             <w:rStyle w:val="Hyperlink"/>
           </w:rPr>
           <w:t xml:space="preserve">https://upload.wikimedia.org/wikipedia/commons/3/30/Artificial_dendrites_growth.gif</w:t>
         </w:r>
-        <w:r>
-          <w:rPr>
-            <w:rStyle w:val="Hyperlink"/>
-          </w:rPr>
-          <w:t xml:space="preserve"> </w:t>
-        </w:r>
       </w:hyperlink>
       <w:r>
         <w:t xml:space="preserve">.</w:t>
       </w:r>
     </w:p>
-    <w:bookmarkEnd w:id="80"/>
-    <w:bookmarkStart w:id="82" w:name="ref-chem:bash"/>
+    <w:bookmarkEnd w:id="83"/>
+    <w:bookmarkStart w:id="85" w:name="ref-chem:bash"/>
     <w:p>
       <w:pPr>
         <w:pStyle w:val="Bibliography"/>
@@ -3013,7 +3101,7 @@
       <w:r>
         <w:t xml:space="preserve"> </w:t>
       </w:r>
-      <w:hyperlink r:id="rId81">
+      <w:hyperlink r:id="rId84">
         <w:r>
           <w:rPr>
             <w:rStyle w:val="Hyperlink"/>
@@ -3025,9 +3113,9 @@
         <w:t xml:space="preserve">.</w:t>
       </w:r>
     </w:p>
-    <w:bookmarkEnd w:id="82"/>
-    <w:bookmarkEnd w:id="83"/>
-    <w:bookmarkEnd w:id="84"/>
+    <w:bookmarkEnd w:id="85"/>
+    <w:bookmarkEnd w:id="86"/>
+    <w:bookmarkEnd w:id="87"/>
     <w:sectPr/>
   </w:body>
 </w:document>
@@ -3204,91 +3292,6 @@
     <w:lvl w:ilvl="8">
       <w:numFmt w:val="bullet"/>
       <w:lvlText w:val="•"/>
-      <w:lvlJc w:val="left"/>
-      <w:pPr>
-        <w:ind w:left="6480" w:hanging="480"/>
-      </w:pPr>
-    </w:lvl>
-  </w:abstractNum>
-  <w:abstractNum w:abstractNumId="99411">
-    <w:nsid w:val="00A99411"/>
-    <w:multiLevelType w:val="multilevel"/>
-    <w:lvl w:ilvl="0">
-      <w:start w:val="1"/>
-      <w:numFmt w:val="decimal"/>
-      <w:lvlText w:val="%1."/>
-      <w:lvlJc w:val="left"/>
-      <w:pPr>
-        <w:ind w:left="720" w:hanging="480"/>
-      </w:pPr>
-    </w:lvl>
-    <w:lvl w:ilvl="1">
-      <w:start w:val="1"/>
-      <w:numFmt w:val="decimal"/>
-      <w:lvlText w:val="%2."/>
-      <w:lvlJc w:val="left"/>
-      <w:pPr>
-        <w:ind w:left="1440" w:hanging="480"/>
-      </w:pPr>
-    </w:lvl>
-    <w:lvl w:ilvl="2">
-      <w:start w:val="1"/>
-      <w:numFmt w:val="decimal"/>
-      <w:lvlText w:val="%3."/>
-      <w:lvlJc w:val="left"/>
-      <w:pPr>
-        <w:ind w:left="2160" w:hanging="480"/>
-      </w:pPr>
-    </w:lvl>
-    <w:lvl w:ilvl="3">
-      <w:start w:val="1"/>
-      <w:numFmt w:val="decimal"/>
-      <w:lvlText w:val="%4."/>
-      <w:lvlJc w:val="left"/>
-      <w:pPr>
-        <w:ind w:left="2880" w:hanging="480"/>
-      </w:pPr>
-    </w:lvl>
-    <w:lvl w:ilvl="4">
-      <w:start w:val="1"/>
-      <w:numFmt w:val="decimal"/>
-      <w:lvlText w:val="%5."/>
-      <w:lvlJc w:val="left"/>
-      <w:pPr>
-        <w:ind w:left="3600" w:hanging="480"/>
-      </w:pPr>
-    </w:lvl>
-    <w:lvl w:ilvl="5">
-      <w:start w:val="1"/>
-      <w:numFmt w:val="decimal"/>
-      <w:lvlText w:val="%6."/>
-      <w:lvlJc w:val="left"/>
-      <w:pPr>
-        <w:ind w:left="4320" w:hanging="480"/>
-      </w:pPr>
-    </w:lvl>
-    <w:lvl w:ilvl="6">
-      <w:start w:val="1"/>
-      <w:numFmt w:val="decimal"/>
-      <w:lvlText w:val="%7."/>
-      <w:lvlJc w:val="left"/>
-      <w:pPr>
-        <w:ind w:left="5040" w:hanging="480"/>
-      </w:pPr>
-    </w:lvl>
-    <w:lvl w:ilvl="7">
-      <w:start w:val="1"/>
-      <w:numFmt w:val="decimal"/>
-      <w:lvlText w:val="%8."/>
-      <w:lvlJc w:val="left"/>
-      <w:pPr>
-        <w:ind w:left="5760" w:hanging="480"/>
-      </w:pPr>
-    </w:lvl>
-    <w:lvl w:ilvl="8">
-      <w:start w:val="1"/>
-      <w:numFmt w:val="decimal"/>
-      <w:lvlText w:val="%9."/>
       <w:lvlJc w:val="left"/>
       <w:pPr>
         <w:ind w:left="6480" w:hanging="480"/>
@@ -3423,36 +3426,12 @@
     <w:abstractNumId w:val="991"/>
   </w:num>
   <w:num w:numId="1014">
-    <w:abstractNumId w:val="99411"/>
-    <w:lvlOverride w:ilvl="0">
-      <w:startOverride w:val="1"/>
-    </w:lvlOverride>
-    <w:lvlOverride w:ilvl="1">
-      <w:startOverride w:val="1"/>
-    </w:lvlOverride>
-    <w:lvlOverride w:ilvl="2">
-      <w:startOverride w:val="1"/>
-    </w:lvlOverride>
-    <w:lvlOverride w:ilvl="3">
-      <w:startOverride w:val="1"/>
-    </w:lvlOverride>
-    <w:lvlOverride w:ilvl="4">
-      <w:startOverride w:val="1"/>
-    </w:lvlOverride>
-    <w:lvlOverride w:ilvl="5">
-      <w:startOverride w:val="1"/>
-    </w:lvlOverride>
-    <w:lvlOverride w:ilvl="6">
-      <w:startOverride w:val="1"/>
-    </w:lvlOverride>
-    <w:lvlOverride w:ilvl="7">
-      <w:startOverride w:val="1"/>
-    </w:lvlOverride>
-    <w:lvlOverride w:ilvl="8">
-      <w:startOverride w:val="1"/>
-    </w:lvlOverride>
+    <w:abstractNumId w:val="991"/>
   </w:num>
   <w:num w:numId="1015">
+    <w:abstractNumId w:val="991"/>
+  </w:num>
+  <w:num w:numId="1016">
     <w:abstractNumId w:val="99412"/>
     <w:lvlOverride w:ilvl="0">
       <w:startOverride w:val="2"/>

</xml_diff>